<commit_message>
week-1 week-2 course notes are updated, week-1 shortcut links are added and week-2 broken links are fixed.
</commit_message>
<xml_diff>
--- a/docs/week-2-setup/ce103-week-2-setup.en.md_word.docx
+++ b/docs/week-2-setup/ce103-week-2-setup.en.md_word.docx
@@ -209,10 +209,24 @@
     </w:p>
     <w:p>
       <w:pPr>
-        <w:pStyle w:val="FirstParagraph"/>
+        <w:numPr>
+          <w:ilvl w:val="0"/>
+          <w:numId w:val="1001"/>
+        </w:numPr>
       </w:pPr>
       <w:r>
         <w:t xml:space="preserve">http://www.flowgorithm.org/</w:t>
+      </w:r>
+    </w:p>
+    <w:p>
+      <w:pPr>
+        <w:numPr>
+          <w:ilvl w:val="0"/>
+          <w:numId w:val="1001"/>
+        </w:numPr>
+      </w:pPr>
+      <w:r>
+        <w:t xml:space="preserve">https://github.com/timoteoponce/flowgorithm-examples</w:t>
       </w:r>
     </w:p>
     <w:p>
@@ -4673,6 +4687,24 @@
           <w:t xml:space="preserve">Download MinGW-w64 - for 32 and 64 bit Windows from SourceForge.net</w:t>
         </w:r>
       </w:hyperlink>
+      <w:r>
+        <w:t xml:space="preserve"> </w:t>
+      </w:r>
+      <w:r>
+        <w:t xml:space="preserve">- If you have problem try github builds</w:t>
+      </w:r>
+      <w:r>
+        <w:t xml:space="preserve"> </w:t>
+      </w:r>
+      <w:r>
+        <w:t xml:space="preserve">- https://github.com/niXman/mingw-builds-binaries/releases</w:t>
+      </w:r>
+      <w:r>
+        <w:t xml:space="preserve"> </w:t>
+      </w:r>
+      <w:r>
+        <w:t xml:space="preserve">- https://github.com/niXman/mingw-builds-binaries/releases/download/12.2.0-rt_v10-rev0/x86_64-12.2.0-release-win32-seh-rt_v10-rev0.7z</w:t>
+      </w:r>
     </w:p>
     <w:p>
       <w:pPr>
@@ -10383,93 +10415,93 @@
       <w:pPr>
         <w:numPr>
           <w:ilvl w:val="0"/>
-          <w:numId w:val="1001"/>
-        </w:numPr>
-        <w:pStyle w:val="Compact"/>
-      </w:pPr>
-      <w:r>
-        <w:t xml:space="preserve">Eases</w:t>
-      </w:r>
-      <w:r>
-        <w:t xml:space="preserve"> </w:t>
-      </w:r>
-      <w:r>
-        <w:rPr>
-          <w:bCs/>
-          <w:b/>
-        </w:rPr>
-        <w:t xml:space="preserve">Make</w:t>
-      </w:r>
-      <w:r>
-        <w:t xml:space="preserve"> </w:t>
-      </w:r>
-      <w:r>
-        <w:t xml:space="preserve">use</w:t>
-      </w:r>
-    </w:p>
-    <w:p>
-      <w:pPr>
-        <w:numPr>
-          <w:ilvl w:val="1"/>
           <w:numId w:val="1002"/>
         </w:numPr>
         <w:pStyle w:val="Compact"/>
       </w:pPr>
       <w:r>
-        <w:t xml:space="preserve">but the same way of thinking</w:t>
+        <w:t xml:space="preserve">Eases</w:t>
+      </w:r>
+      <w:r>
+        <w:t xml:space="preserve"> </w:t>
+      </w:r>
+      <w:r>
+        <w:rPr>
+          <w:bCs/>
+          <w:b/>
+        </w:rPr>
+        <w:t xml:space="preserve">Make</w:t>
+      </w:r>
+      <w:r>
+        <w:t xml:space="preserve"> </w:t>
+      </w:r>
+      <w:r>
+        <w:t xml:space="preserve">use</w:t>
       </w:r>
     </w:p>
     <w:p>
       <w:pPr>
         <w:numPr>
           <w:ilvl w:val="1"/>
+          <w:numId w:val="1003"/>
+        </w:numPr>
+        <w:pStyle w:val="Compact"/>
+      </w:pPr>
+      <w:r>
+        <w:t xml:space="preserve">but the same way of thinking</w:t>
+      </w:r>
+    </w:p>
+    <w:p>
+      <w:pPr>
+        <w:numPr>
+          <w:ilvl w:val="1"/>
+          <w:numId w:val="1003"/>
+        </w:numPr>
+        <w:pStyle w:val="Compact"/>
+      </w:pPr>
+      <w:r>
+        <w:t xml:space="preserve">generate the</w:t>
+      </w:r>
+      <w:r>
+        <w:t xml:space="preserve"> </w:t>
+      </w:r>
+      <w:r>
+        <w:rPr>
+          <w:bCs/>
+          <w:b/>
+        </w:rPr>
+        <w:t xml:space="preserve">Makefile</w:t>
+      </w:r>
+    </w:p>
+    <w:p>
+      <w:pPr>
+        <w:numPr>
+          <w:ilvl w:val="0"/>
           <w:numId w:val="1002"/>
         </w:numPr>
         <w:pStyle w:val="Compact"/>
       </w:pPr>
       <w:r>
-        <w:t xml:space="preserve">generate the</w:t>
-      </w:r>
-      <w:r>
-        <w:t xml:space="preserve"> </w:t>
-      </w:r>
-      <w:r>
-        <w:rPr>
-          <w:bCs/>
-          <w:b/>
-        </w:rPr>
-        <w:t xml:space="preserve">Makefile</w:t>
+        <w:t xml:space="preserve">Separate the compilation from the sources</w:t>
       </w:r>
     </w:p>
     <w:p>
       <w:pPr>
         <w:numPr>
           <w:ilvl w:val="0"/>
-          <w:numId w:val="1001"/>
+          <w:numId w:val="1002"/>
         </w:numPr>
         <w:pStyle w:val="Compact"/>
       </w:pPr>
       <w:r>
-        <w:t xml:space="preserve">Separate the compilation from the sources</w:t>
+        <w:t xml:space="preserve">Multi-platfoms</w:t>
       </w:r>
     </w:p>
     <w:p>
       <w:pPr>
         <w:numPr>
           <w:ilvl w:val="0"/>
-          <w:numId w:val="1001"/>
-        </w:numPr>
-        <w:pStyle w:val="Compact"/>
-      </w:pPr>
-      <w:r>
-        <w:t xml:space="preserve">Multi-platfoms</w:t>
-      </w:r>
-    </w:p>
-    <w:p>
-      <w:pPr>
-        <w:numPr>
-          <w:ilvl w:val="0"/>
-          <w:numId w:val="1001"/>
+          <w:numId w:val="1002"/>
         </w:numPr>
         <w:pStyle w:val="Compact"/>
       </w:pPr>
@@ -10498,7 +10530,7 @@
       <w:pPr>
         <w:numPr>
           <w:ilvl w:val="0"/>
-          <w:numId w:val="1003"/>
+          <w:numId w:val="1004"/>
         </w:numPr>
         <w:pStyle w:val="Compact"/>
       </w:pPr>
@@ -10510,7 +10542,7 @@
       <w:pPr>
         <w:numPr>
           <w:ilvl w:val="0"/>
-          <w:numId w:val="1003"/>
+          <w:numId w:val="1004"/>
         </w:numPr>
         <w:pStyle w:val="Compact"/>
       </w:pPr>
@@ -10532,7 +10564,7 @@
       <w:pPr>
         <w:numPr>
           <w:ilvl w:val="0"/>
-          <w:numId w:val="1003"/>
+          <w:numId w:val="1004"/>
         </w:numPr>
         <w:pStyle w:val="Compact"/>
       </w:pPr>
@@ -10554,7 +10586,7 @@
       <w:pPr>
         <w:numPr>
           <w:ilvl w:val="0"/>
-          <w:numId w:val="1003"/>
+          <w:numId w:val="1004"/>
         </w:numPr>
         <w:pStyle w:val="Compact"/>
       </w:pPr>
@@ -16244,7 +16276,7 @@
       <w:pPr>
         <w:numPr>
           <w:ilvl w:val="0"/>
-          <w:numId w:val="1004"/>
+          <w:numId w:val="1005"/>
         </w:numPr>
         <w:pStyle w:val="Compact"/>
       </w:pPr>
@@ -16552,7 +16584,7 @@
       <w:pPr>
         <w:numPr>
           <w:ilvl w:val="0"/>
-          <w:numId w:val="1005"/>
+          <w:numId w:val="1006"/>
         </w:numPr>
       </w:pPr>
       <w:r>
@@ -16563,7 +16595,7 @@
       <w:pPr>
         <w:numPr>
           <w:ilvl w:val="0"/>
-          <w:numId w:val="1005"/>
+          <w:numId w:val="1006"/>
         </w:numPr>
       </w:pPr>
       <w:r>
@@ -16574,7 +16606,7 @@
       <w:pPr>
         <w:numPr>
           <w:ilvl w:val="0"/>
-          <w:numId w:val="1005"/>
+          <w:numId w:val="1006"/>
         </w:numPr>
       </w:pPr>
       <w:r>
@@ -16775,7 +16807,7 @@
       <w:pPr>
         <w:numPr>
           <w:ilvl w:val="0"/>
-          <w:numId w:val="1006"/>
+          <w:numId w:val="1007"/>
         </w:numPr>
         <w:pStyle w:val="Compact"/>
       </w:pPr>
@@ -17357,7 +17389,7 @@
       <w:pPr>
         <w:numPr>
           <w:ilvl w:val="0"/>
-          <w:numId w:val="1007"/>
+          <w:numId w:val="1008"/>
         </w:numPr>
       </w:pPr>
       <w:r>
@@ -17368,7 +17400,7 @@
       <w:pPr>
         <w:numPr>
           <w:ilvl w:val="0"/>
-          <w:numId w:val="1007"/>
+          <w:numId w:val="1008"/>
         </w:numPr>
       </w:pPr>
       <w:r>
@@ -17379,7 +17411,7 @@
       <w:pPr>
         <w:numPr>
           <w:ilvl w:val="0"/>
-          <w:numId w:val="1007"/>
+          <w:numId w:val="1008"/>
         </w:numPr>
       </w:pPr>
       <w:r>
@@ -17756,6 +17788,9 @@
     <w:abstractNumId w:val="991"/>
   </w:num>
   <w:num w:numId="1007">
+    <w:abstractNumId w:val="991"/>
+  </w:num>
+  <w:num w:numId="1008">
     <w:abstractNumId w:val="99511"/>
     <w:lvlOverride w:ilvl="0">
       <w:startOverride w:val="1"/>

</xml_diff>